<commit_message>
Actualización SRS y mi CU
</commit_message>
<xml_diff>
--- a/Requisitos/DCU-CUs/SRES_CUResLug.docx
+++ b/Requisitos/DCU-CUs/SRES_CUResLug.docx
@@ -161,21 +161,7 @@
         <w:rPr>
           <w:b w:val="0"/>
         </w:rPr>
-        <w:t xml:space="preserve"> (Manager, </w:t>
-      </w:r>
-      <w:proofErr w:type="gramStart"/>
-      <w:r>
-        <w:rPr>
-          <w:b w:val="0"/>
-        </w:rPr>
-        <w:t>Director</w:t>
-      </w:r>
-      <w:proofErr w:type="gramEnd"/>
-      <w:r>
-        <w:rPr>
-          <w:b w:val="0"/>
-        </w:rPr>
-        <w:t>, Productor, Actor)</w:t>
+        <w:t xml:space="preserve"> (Manager, Director, Productor, Actor)</w:t>
       </w:r>
       <w:r>
         <w:rPr>
@@ -894,12 +880,7 @@
         <w:ind w:hanging="330"/>
       </w:pPr>
       <w:r>
-        <w:t>El sistema comprueba la disponibilidad de la re</w:t>
-      </w:r>
-      <w:bookmarkStart w:id="0" w:name="_GoBack"/>
-      <w:bookmarkEnd w:id="0"/>
-      <w:r>
-        <w:t xml:space="preserve">serva con </w:t>
+        <w:t xml:space="preserve">El sistema comprueba la disponibilidad de la reserva con </w:t>
       </w:r>
       <w:r>
         <w:t>el propietario del lugar</w:t>
@@ -1510,31 +1491,54 @@
         <w:t xml:space="preserve">). </w:t>
       </w:r>
     </w:p>
+    <w:p>
+      <w:pPr>
+        <w:ind w:left="-15" w:firstLine="0"/>
+      </w:pPr>
+    </w:p>
+    <w:p>
+      <w:pPr>
+        <w:ind w:left="-15" w:firstLine="0"/>
+      </w:pPr>
+    </w:p>
+    <w:p>
+      <w:pPr>
+        <w:ind w:left="-15" w:firstLine="0"/>
+      </w:pPr>
+    </w:p>
     <w:tbl>
       <w:tblPr>
-        <w:tblStyle w:val="TableGrid"/>
-        <w:tblpPr w:leftFromText="141" w:rightFromText="141" w:vertAnchor="text" w:horzAnchor="margin" w:tblpY="1353"/>
-        <w:tblW w:w="3970" w:type="dxa"/>
-        <w:tblInd w:w="0" w:type="dxa"/>
+        <w:tblW w:w="2444" w:type="pct"/>
+        <w:jc w:val="center"/>
+        <w:tblBorders>
+          <w:top w:val="single" w:sz="4" w:space="0" w:color="auto"/>
+          <w:left w:val="single" w:sz="4" w:space="0" w:color="auto"/>
+          <w:bottom w:val="single" w:sz="4" w:space="0" w:color="auto"/>
+          <w:right w:val="single" w:sz="4" w:space="0" w:color="auto"/>
+          <w:insideH w:val="single" w:sz="4" w:space="0" w:color="auto"/>
+          <w:insideV w:val="single" w:sz="4" w:space="0" w:color="auto"/>
+        </w:tblBorders>
         <w:tblLook w:val="04A0" w:firstRow="1" w:lastRow="0" w:firstColumn="1" w:lastColumn="0" w:noHBand="0" w:noVBand="1"/>
       </w:tblPr>
       <w:tblGrid>
-        <w:gridCol w:w="2269"/>
-        <w:gridCol w:w="1701"/>
+        <w:gridCol w:w="2143"/>
+        <w:gridCol w:w="2143"/>
       </w:tblGrid>
       <w:tr>
         <w:trPr>
-          <w:trHeight w:val="214"/>
+          <w:trHeight w:val="273"/>
+          <w:jc w:val="center"/>
         </w:trPr>
         <w:tc>
           <w:tcPr>
-            <w:tcW w:w="2269" w:type="dxa"/>
+            <w:tcW w:w="2500" w:type="pct"/>
             <w:tcBorders>
-              <w:top w:val="nil"/>
-              <w:left w:val="nil"/>
-              <w:bottom w:val="nil"/>
-              <w:right w:val="nil"/>
+              <w:top w:val="single" w:sz="4" w:space="0" w:color="auto"/>
+              <w:left w:val="single" w:sz="4" w:space="0" w:color="auto"/>
+              <w:bottom w:val="single" w:sz="4" w:space="0" w:color="auto"/>
+              <w:right w:val="single" w:sz="4" w:space="0" w:color="auto"/>
             </w:tcBorders>
+            <w:shd w:val="clear" w:color="auto" w:fill="auto"/>
           </w:tcPr>
           <w:p>
             <w:pPr>
@@ -1542,51 +1546,60 @@
                 <w:tab w:val="center" w:pos="1416"/>
               </w:tabs>
               <w:spacing w:after="0" w:line="259" w:lineRule="auto"/>
-              <w:ind w:left="0" w:firstLine="0"/>
+              <w:rPr>
+                <w:color w:val="auto"/>
+              </w:rPr>
             </w:pPr>
             <w:r>
-              <w:t xml:space="preserve">Usuario </w:t>
-            </w:r>
-            <w:r>
-              <w:tab/>
-              <w:t xml:space="preserve"> </w:t>
+              <w:rPr>
+                <w:color w:val="auto"/>
+              </w:rPr>
+              <w:t>Usuario / email</w:t>
             </w:r>
           </w:p>
         </w:tc>
         <w:tc>
           <w:tcPr>
-            <w:tcW w:w="1701" w:type="dxa"/>
+            <w:tcW w:w="2500" w:type="pct"/>
             <w:tcBorders>
-              <w:top w:val="nil"/>
-              <w:left w:val="nil"/>
-              <w:bottom w:val="nil"/>
-              <w:right w:val="nil"/>
+              <w:top w:val="single" w:sz="4" w:space="0" w:color="auto"/>
+              <w:left w:val="single" w:sz="4" w:space="0" w:color="auto"/>
+              <w:bottom w:val="single" w:sz="4" w:space="0" w:color="auto"/>
+              <w:right w:val="single" w:sz="4" w:space="0" w:color="auto"/>
             </w:tcBorders>
+            <w:shd w:val="clear" w:color="auto" w:fill="auto"/>
           </w:tcPr>
           <w:p>
             <w:pPr>
               <w:spacing w:after="0" w:line="259" w:lineRule="auto"/>
-              <w:ind w:left="0" w:firstLine="0"/>
+              <w:rPr>
+                <w:color w:val="auto"/>
+              </w:rPr>
             </w:pPr>
             <w:r>
-              <w:t xml:space="preserve">X </w:t>
+              <w:rPr>
+                <w:color w:val="auto"/>
+              </w:rPr>
+              <w:t>X</w:t>
             </w:r>
           </w:p>
         </w:tc>
       </w:tr>
       <w:tr>
         <w:trPr>
-          <w:trHeight w:val="221"/>
+          <w:trHeight w:val="273"/>
+          <w:jc w:val="center"/>
         </w:trPr>
         <w:tc>
           <w:tcPr>
-            <w:tcW w:w="2269" w:type="dxa"/>
+            <w:tcW w:w="2500" w:type="pct"/>
             <w:tcBorders>
-              <w:top w:val="nil"/>
-              <w:left w:val="nil"/>
-              <w:bottom w:val="nil"/>
-              <w:right w:val="nil"/>
+              <w:top w:val="single" w:sz="4" w:space="0" w:color="auto"/>
+              <w:left w:val="single" w:sz="4" w:space="0" w:color="auto"/>
+              <w:bottom w:val="single" w:sz="4" w:space="0" w:color="auto"/>
+              <w:right w:val="single" w:sz="4" w:space="0" w:color="auto"/>
             </w:tcBorders>
+            <w:shd w:val="clear" w:color="auto" w:fill="auto"/>
           </w:tcPr>
           <w:p>
             <w:pPr>
@@ -1594,51 +1607,57 @@
                 <w:tab w:val="center" w:pos="1416"/>
               </w:tabs>
               <w:spacing w:after="0" w:line="259" w:lineRule="auto"/>
-              <w:ind w:left="0" w:firstLine="0"/>
+              <w:rPr>
+                <w:color w:val="auto"/>
+              </w:rPr>
             </w:pPr>
             <w:r>
               <w:t>Calendario</w:t>
-            </w:r>
-            <w:r>
-              <w:tab/>
-              <w:t xml:space="preserve"> </w:t>
             </w:r>
           </w:p>
         </w:tc>
         <w:tc>
           <w:tcPr>
-            <w:tcW w:w="1701" w:type="dxa"/>
+            <w:tcW w:w="2500" w:type="pct"/>
             <w:tcBorders>
-              <w:top w:val="nil"/>
-              <w:left w:val="nil"/>
-              <w:bottom w:val="nil"/>
-              <w:right w:val="nil"/>
+              <w:top w:val="single" w:sz="4" w:space="0" w:color="auto"/>
+              <w:left w:val="single" w:sz="4" w:space="0" w:color="auto"/>
+              <w:bottom w:val="single" w:sz="4" w:space="0" w:color="auto"/>
+              <w:right w:val="single" w:sz="4" w:space="0" w:color="auto"/>
             </w:tcBorders>
+            <w:shd w:val="clear" w:color="auto" w:fill="auto"/>
           </w:tcPr>
           <w:p>
             <w:pPr>
               <w:spacing w:after="0" w:line="259" w:lineRule="auto"/>
-              <w:ind w:left="0" w:firstLine="0"/>
+              <w:rPr>
+                <w:color w:val="auto"/>
+              </w:rPr>
             </w:pPr>
             <w:r>
-              <w:t xml:space="preserve">GUI </w:t>
+              <w:rPr>
+                <w:color w:val="auto"/>
+              </w:rPr>
+              <w:t>GUI</w:t>
             </w:r>
           </w:p>
         </w:tc>
       </w:tr>
       <w:tr>
         <w:trPr>
-          <w:trHeight w:val="221"/>
+          <w:trHeight w:val="273"/>
+          <w:jc w:val="center"/>
         </w:trPr>
         <w:tc>
           <w:tcPr>
-            <w:tcW w:w="2269" w:type="dxa"/>
+            <w:tcW w:w="2500" w:type="pct"/>
             <w:tcBorders>
-              <w:top w:val="nil"/>
-              <w:left w:val="nil"/>
-              <w:bottom w:val="nil"/>
-              <w:right w:val="nil"/>
+              <w:top w:val="single" w:sz="4" w:space="0" w:color="auto"/>
+              <w:left w:val="single" w:sz="4" w:space="0" w:color="auto"/>
+              <w:bottom w:val="single" w:sz="4" w:space="0" w:color="auto"/>
+              <w:right w:val="single" w:sz="4" w:space="0" w:color="auto"/>
             </w:tcBorders>
+            <w:shd w:val="clear" w:color="auto" w:fill="auto"/>
           </w:tcPr>
           <w:p>
             <w:pPr>
@@ -1646,29 +1665,40 @@
                 <w:tab w:val="center" w:pos="1416"/>
               </w:tabs>
               <w:spacing w:after="0" w:line="259" w:lineRule="auto"/>
-              <w:ind w:left="0" w:firstLine="0"/>
+              <w:rPr>
+                <w:color w:val="auto"/>
+              </w:rPr>
             </w:pPr>
             <w:r>
+              <w:rPr>
+                <w:color w:val="auto"/>
+              </w:rPr>
               <w:t>Contratación</w:t>
             </w:r>
           </w:p>
         </w:tc>
         <w:tc>
           <w:tcPr>
-            <w:tcW w:w="1701" w:type="dxa"/>
+            <w:tcW w:w="2500" w:type="pct"/>
             <w:tcBorders>
-              <w:top w:val="nil"/>
-              <w:left w:val="nil"/>
-              <w:bottom w:val="nil"/>
-              <w:right w:val="nil"/>
+              <w:top w:val="single" w:sz="4" w:space="0" w:color="auto"/>
+              <w:left w:val="single" w:sz="4" w:space="0" w:color="auto"/>
+              <w:bottom w:val="single" w:sz="4" w:space="0" w:color="auto"/>
+              <w:right w:val="single" w:sz="4" w:space="0" w:color="auto"/>
             </w:tcBorders>
+            <w:shd w:val="clear" w:color="auto" w:fill="auto"/>
           </w:tcPr>
           <w:p>
             <w:pPr>
               <w:spacing w:after="0" w:line="259" w:lineRule="auto"/>
-              <w:ind w:left="0" w:firstLine="0"/>
+              <w:rPr>
+                <w:color w:val="auto"/>
+              </w:rPr>
             </w:pPr>
             <w:r>
+              <w:rPr>
+                <w:color w:val="auto"/>
+              </w:rPr>
               <w:t>GUI</w:t>
             </w:r>
           </w:p>
@@ -1676,17 +1706,19 @@
       </w:tr>
       <w:tr>
         <w:trPr>
-          <w:trHeight w:val="221"/>
+          <w:trHeight w:val="273"/>
+          <w:jc w:val="center"/>
         </w:trPr>
         <w:tc>
           <w:tcPr>
-            <w:tcW w:w="2269" w:type="dxa"/>
+            <w:tcW w:w="2500" w:type="pct"/>
             <w:tcBorders>
-              <w:top w:val="nil"/>
-              <w:left w:val="nil"/>
-              <w:bottom w:val="nil"/>
-              <w:right w:val="nil"/>
+              <w:top w:val="single" w:sz="4" w:space="0" w:color="auto"/>
+              <w:left w:val="single" w:sz="4" w:space="0" w:color="auto"/>
+              <w:bottom w:val="single" w:sz="4" w:space="0" w:color="auto"/>
+              <w:right w:val="single" w:sz="4" w:space="0" w:color="auto"/>
             </w:tcBorders>
+            <w:shd w:val="clear" w:color="auto" w:fill="auto"/>
           </w:tcPr>
           <w:p>
             <w:pPr>
@@ -1694,36 +1726,40 @@
                 <w:tab w:val="center" w:pos="1416"/>
               </w:tabs>
               <w:spacing w:after="0" w:line="259" w:lineRule="auto"/>
-              <w:ind w:left="0" w:firstLine="0"/>
+              <w:rPr>
+                <w:color w:val="auto"/>
+              </w:rPr>
             </w:pPr>
             <w:r>
+              <w:rPr>
+                <w:color w:val="auto"/>
+              </w:rPr>
               <w:t>Lugar</w:t>
-            </w:r>
-            <w:r>
-              <w:t xml:space="preserve"> </w:t>
-            </w:r>
-            <w:r>
-              <w:tab/>
-              <w:t xml:space="preserve"> </w:t>
             </w:r>
           </w:p>
         </w:tc>
         <w:tc>
           <w:tcPr>
-            <w:tcW w:w="1701" w:type="dxa"/>
+            <w:tcW w:w="2500" w:type="pct"/>
             <w:tcBorders>
-              <w:top w:val="nil"/>
-              <w:left w:val="nil"/>
-              <w:bottom w:val="nil"/>
-              <w:right w:val="nil"/>
+              <w:top w:val="single" w:sz="4" w:space="0" w:color="auto"/>
+              <w:left w:val="single" w:sz="4" w:space="0" w:color="auto"/>
+              <w:bottom w:val="single" w:sz="4" w:space="0" w:color="auto"/>
+              <w:right w:val="single" w:sz="4" w:space="0" w:color="auto"/>
             </w:tcBorders>
+            <w:shd w:val="clear" w:color="auto" w:fill="auto"/>
           </w:tcPr>
           <w:p>
             <w:pPr>
               <w:spacing w:after="0" w:line="259" w:lineRule="auto"/>
-              <w:ind w:left="0" w:firstLine="0"/>
+              <w:rPr>
+                <w:color w:val="auto"/>
+              </w:rPr>
             </w:pPr>
             <w:r>
+              <w:rPr>
+                <w:color w:val="auto"/>
+              </w:rPr>
               <w:t>CRC</w:t>
             </w:r>
           </w:p>
@@ -1731,17 +1767,19 @@
       </w:tr>
       <w:tr>
         <w:trPr>
-          <w:trHeight w:val="219"/>
+          <w:trHeight w:val="273"/>
+          <w:jc w:val="center"/>
         </w:trPr>
         <w:tc>
           <w:tcPr>
-            <w:tcW w:w="2269" w:type="dxa"/>
+            <w:tcW w:w="2500" w:type="pct"/>
             <w:tcBorders>
-              <w:top w:val="nil"/>
-              <w:left w:val="nil"/>
-              <w:bottom w:val="nil"/>
-              <w:right w:val="nil"/>
+              <w:top w:val="single" w:sz="4" w:space="0" w:color="auto"/>
+              <w:left w:val="single" w:sz="4" w:space="0" w:color="auto"/>
+              <w:bottom w:val="single" w:sz="4" w:space="0" w:color="auto"/>
+              <w:right w:val="single" w:sz="4" w:space="0" w:color="auto"/>
             </w:tcBorders>
+            <w:shd w:val="clear" w:color="auto" w:fill="auto"/>
           </w:tcPr>
           <w:p>
             <w:pPr>
@@ -1749,59 +1787,62 @@
                 <w:tab w:val="center" w:pos="1416"/>
               </w:tabs>
               <w:spacing w:after="0" w:line="259" w:lineRule="auto"/>
-              <w:ind w:left="0" w:firstLine="0"/>
+              <w:rPr>
+                <w:color w:val="auto"/>
+              </w:rPr>
             </w:pPr>
             <w:proofErr w:type="spellStart"/>
             <w:r>
+              <w:rPr>
+                <w:color w:val="auto"/>
+              </w:rPr>
               <w:t>OrdenPago</w:t>
             </w:r>
             <w:proofErr w:type="spellEnd"/>
-            <w:r>
-              <w:t xml:space="preserve"> </w:t>
-            </w:r>
-            <w:r>
-              <w:tab/>
-              <w:t xml:space="preserve"> </w:t>
-            </w:r>
           </w:p>
         </w:tc>
         <w:tc>
           <w:tcPr>
-            <w:tcW w:w="1701" w:type="dxa"/>
+            <w:tcW w:w="2500" w:type="pct"/>
             <w:tcBorders>
-              <w:top w:val="nil"/>
-              <w:left w:val="nil"/>
-              <w:bottom w:val="nil"/>
-              <w:right w:val="nil"/>
+              <w:top w:val="single" w:sz="4" w:space="0" w:color="auto"/>
+              <w:left w:val="single" w:sz="4" w:space="0" w:color="auto"/>
+              <w:bottom w:val="single" w:sz="4" w:space="0" w:color="auto"/>
+              <w:right w:val="single" w:sz="4" w:space="0" w:color="auto"/>
             </w:tcBorders>
+            <w:shd w:val="clear" w:color="auto" w:fill="auto"/>
           </w:tcPr>
           <w:p>
             <w:pPr>
               <w:spacing w:after="0" w:line="259" w:lineRule="auto"/>
-              <w:ind w:left="0" w:firstLine="0"/>
+              <w:rPr>
+                <w:color w:val="auto"/>
+              </w:rPr>
             </w:pPr>
             <w:r>
+              <w:rPr>
+                <w:color w:val="auto"/>
+              </w:rPr>
               <w:t>CRC</w:t>
-            </w:r>
-            <w:r>
-              <w:t xml:space="preserve"> </w:t>
             </w:r>
           </w:p>
         </w:tc>
       </w:tr>
       <w:tr>
         <w:trPr>
-          <w:trHeight w:val="219"/>
+          <w:trHeight w:val="273"/>
+          <w:jc w:val="center"/>
         </w:trPr>
         <w:tc>
           <w:tcPr>
-            <w:tcW w:w="2269" w:type="dxa"/>
+            <w:tcW w:w="2500" w:type="pct"/>
             <w:tcBorders>
-              <w:top w:val="nil"/>
-              <w:left w:val="nil"/>
-              <w:bottom w:val="nil"/>
-              <w:right w:val="nil"/>
+              <w:top w:val="single" w:sz="4" w:space="0" w:color="auto"/>
+              <w:left w:val="single" w:sz="4" w:space="0" w:color="auto"/>
+              <w:bottom w:val="single" w:sz="4" w:space="0" w:color="auto"/>
+              <w:right w:val="single" w:sz="4" w:space="0" w:color="auto"/>
             </w:tcBorders>
+            <w:shd w:val="clear" w:color="auto" w:fill="auto"/>
           </w:tcPr>
           <w:p>
             <w:pPr>
@@ -1809,54 +1850,60 @@
                 <w:tab w:val="center" w:pos="1416"/>
               </w:tabs>
               <w:spacing w:after="0" w:line="259" w:lineRule="auto"/>
-              <w:ind w:left="0" w:firstLine="0"/>
+              <w:rPr>
+                <w:color w:val="auto"/>
+              </w:rPr>
             </w:pPr>
             <w:r>
-              <w:t xml:space="preserve">Reserva </w:t>
-            </w:r>
-            <w:r>
-              <w:tab/>
-              <w:t xml:space="preserve"> </w:t>
+              <w:rPr>
+                <w:color w:val="auto"/>
+              </w:rPr>
+              <w:t>Reserva</w:t>
             </w:r>
           </w:p>
         </w:tc>
         <w:tc>
           <w:tcPr>
-            <w:tcW w:w="1701" w:type="dxa"/>
+            <w:tcW w:w="2500" w:type="pct"/>
             <w:tcBorders>
-              <w:top w:val="nil"/>
-              <w:left w:val="nil"/>
-              <w:bottom w:val="nil"/>
-              <w:right w:val="nil"/>
+              <w:top w:val="single" w:sz="4" w:space="0" w:color="auto"/>
+              <w:left w:val="single" w:sz="4" w:space="0" w:color="auto"/>
+              <w:bottom w:val="single" w:sz="4" w:space="0" w:color="auto"/>
+              <w:right w:val="single" w:sz="4" w:space="0" w:color="auto"/>
             </w:tcBorders>
+            <w:shd w:val="clear" w:color="auto" w:fill="auto"/>
           </w:tcPr>
           <w:p>
             <w:pPr>
               <w:spacing w:after="0" w:line="259" w:lineRule="auto"/>
-              <w:ind w:left="0" w:firstLine="0"/>
+              <w:rPr>
+                <w:color w:val="auto"/>
+              </w:rPr>
             </w:pPr>
             <w:r>
+              <w:rPr>
+                <w:color w:val="auto"/>
+              </w:rPr>
               <w:t>CRC</w:t>
-            </w:r>
-            <w:r>
-              <w:t xml:space="preserve"> </w:t>
             </w:r>
           </w:p>
         </w:tc>
       </w:tr>
       <w:tr>
         <w:trPr>
-          <w:trHeight w:val="219"/>
+          <w:trHeight w:val="273"/>
+          <w:jc w:val="center"/>
         </w:trPr>
         <w:tc>
           <w:tcPr>
-            <w:tcW w:w="2269" w:type="dxa"/>
+            <w:tcW w:w="2500" w:type="pct"/>
             <w:tcBorders>
-              <w:top w:val="nil"/>
-              <w:left w:val="nil"/>
-              <w:bottom w:val="nil"/>
-              <w:right w:val="nil"/>
+              <w:top w:val="single" w:sz="4" w:space="0" w:color="auto"/>
+              <w:left w:val="single" w:sz="4" w:space="0" w:color="auto"/>
+              <w:bottom w:val="single" w:sz="4" w:space="0" w:color="auto"/>
+              <w:right w:val="single" w:sz="4" w:space="0" w:color="auto"/>
             </w:tcBorders>
+            <w:shd w:val="clear" w:color="auto" w:fill="auto"/>
           </w:tcPr>
           <w:p>
             <w:pPr>
@@ -1864,29 +1911,40 @@
                 <w:tab w:val="center" w:pos="1416"/>
               </w:tabs>
               <w:spacing w:after="0" w:line="259" w:lineRule="auto"/>
-              <w:ind w:left="0" w:firstLine="0"/>
+              <w:rPr>
+                <w:color w:val="auto"/>
+              </w:rPr>
             </w:pPr>
             <w:r>
+              <w:rPr>
+                <w:color w:val="auto"/>
+              </w:rPr>
               <w:t>Persona</w:t>
             </w:r>
           </w:p>
         </w:tc>
         <w:tc>
           <w:tcPr>
-            <w:tcW w:w="1701" w:type="dxa"/>
+            <w:tcW w:w="2500" w:type="pct"/>
             <w:tcBorders>
-              <w:top w:val="nil"/>
-              <w:left w:val="nil"/>
-              <w:bottom w:val="nil"/>
-              <w:right w:val="nil"/>
+              <w:top w:val="single" w:sz="4" w:space="0" w:color="auto"/>
+              <w:left w:val="single" w:sz="4" w:space="0" w:color="auto"/>
+              <w:bottom w:val="single" w:sz="4" w:space="0" w:color="auto"/>
+              <w:right w:val="single" w:sz="4" w:space="0" w:color="auto"/>
             </w:tcBorders>
+            <w:shd w:val="clear" w:color="auto" w:fill="auto"/>
           </w:tcPr>
           <w:p>
             <w:pPr>
               <w:spacing w:after="0" w:line="259" w:lineRule="auto"/>
-              <w:ind w:left="0" w:firstLine="0"/>
+              <w:rPr>
+                <w:color w:val="auto"/>
+              </w:rPr>
             </w:pPr>
             <w:r>
+              <w:rPr>
+                <w:color w:val="auto"/>
+              </w:rPr>
               <w:t>CRC</w:t>
             </w:r>
           </w:p>
@@ -1894,17 +1952,19 @@
       </w:tr>
       <w:tr>
         <w:trPr>
-          <w:trHeight w:val="221"/>
+          <w:trHeight w:val="273"/>
+          <w:jc w:val="center"/>
         </w:trPr>
         <w:tc>
           <w:tcPr>
-            <w:tcW w:w="2269" w:type="dxa"/>
+            <w:tcW w:w="2500" w:type="pct"/>
             <w:tcBorders>
-              <w:top w:val="nil"/>
-              <w:left w:val="nil"/>
-              <w:bottom w:val="nil"/>
-              <w:right w:val="nil"/>
+              <w:top w:val="single" w:sz="4" w:space="0" w:color="auto"/>
+              <w:left w:val="single" w:sz="4" w:space="0" w:color="auto"/>
+              <w:bottom w:val="single" w:sz="4" w:space="0" w:color="auto"/>
+              <w:right w:val="single" w:sz="4" w:space="0" w:color="auto"/>
             </w:tcBorders>
+            <w:shd w:val="clear" w:color="auto" w:fill="auto"/>
           </w:tcPr>
           <w:p>
             <w:pPr>
@@ -1912,47 +1972,121 @@
                 <w:tab w:val="center" w:pos="1416"/>
               </w:tabs>
               <w:spacing w:after="0" w:line="259" w:lineRule="auto"/>
-              <w:ind w:left="0" w:firstLine="0"/>
+              <w:rPr>
+                <w:color w:val="auto"/>
+              </w:rPr>
             </w:pPr>
             <w:r>
-              <w:t xml:space="preserve">Propietario </w:t>
+              <w:rPr>
+                <w:color w:val="auto"/>
+              </w:rPr>
+              <w:t>Banco</w:t>
             </w:r>
           </w:p>
         </w:tc>
         <w:tc>
           <w:tcPr>
-            <w:tcW w:w="1701" w:type="dxa"/>
+            <w:tcW w:w="2500" w:type="pct"/>
             <w:tcBorders>
-              <w:top w:val="nil"/>
-              <w:left w:val="nil"/>
-              <w:bottom w:val="nil"/>
-              <w:right w:val="nil"/>
+              <w:top w:val="single" w:sz="4" w:space="0" w:color="auto"/>
+              <w:left w:val="single" w:sz="4" w:space="0" w:color="auto"/>
+              <w:bottom w:val="single" w:sz="4" w:space="0" w:color="auto"/>
+              <w:right w:val="single" w:sz="4" w:space="0" w:color="auto"/>
             </w:tcBorders>
+            <w:shd w:val="clear" w:color="auto" w:fill="auto"/>
           </w:tcPr>
           <w:p>
             <w:pPr>
               <w:spacing w:after="0" w:line="259" w:lineRule="auto"/>
-              <w:ind w:left="0" w:firstLine="0"/>
+              <w:rPr>
+                <w:color w:val="auto"/>
+              </w:rPr>
             </w:pPr>
             <w:r>
-              <w:t xml:space="preserve">interfaz con actor </w:t>
+              <w:rPr>
+                <w:color w:val="auto"/>
+              </w:rPr>
+              <w:t>Interfaz con actor</w:t>
             </w:r>
           </w:p>
         </w:tc>
       </w:tr>
       <w:tr>
         <w:trPr>
-          <w:trHeight w:val="219"/>
+          <w:trHeight w:val="273"/>
+          <w:jc w:val="center"/>
         </w:trPr>
         <w:tc>
           <w:tcPr>
-            <w:tcW w:w="2269" w:type="dxa"/>
+            <w:tcW w:w="2500" w:type="pct"/>
             <w:tcBorders>
-              <w:top w:val="nil"/>
-              <w:left w:val="nil"/>
-              <w:bottom w:val="nil"/>
-              <w:right w:val="nil"/>
+              <w:top w:val="single" w:sz="4" w:space="0" w:color="auto"/>
+              <w:left w:val="single" w:sz="4" w:space="0" w:color="auto"/>
+              <w:bottom w:val="single" w:sz="4" w:space="0" w:color="auto"/>
+              <w:right w:val="single" w:sz="4" w:space="0" w:color="auto"/>
             </w:tcBorders>
+            <w:shd w:val="clear" w:color="auto" w:fill="auto"/>
+          </w:tcPr>
+          <w:p>
+            <w:pPr>
+              <w:tabs>
+                <w:tab w:val="center" w:pos="1416"/>
+              </w:tabs>
+              <w:spacing w:after="0" w:line="259" w:lineRule="auto"/>
+              <w:rPr>
+                <w:color w:val="auto"/>
+              </w:rPr>
+            </w:pPr>
+            <w:r>
+              <w:rPr>
+                <w:color w:val="auto"/>
+              </w:rPr>
+              <w:t>PayPal</w:t>
+            </w:r>
+          </w:p>
+        </w:tc>
+        <w:tc>
+          <w:tcPr>
+            <w:tcW w:w="2500" w:type="pct"/>
+            <w:tcBorders>
+              <w:top w:val="single" w:sz="4" w:space="0" w:color="auto"/>
+              <w:left w:val="single" w:sz="4" w:space="0" w:color="auto"/>
+              <w:bottom w:val="single" w:sz="4" w:space="0" w:color="auto"/>
+              <w:right w:val="single" w:sz="4" w:space="0" w:color="auto"/>
+            </w:tcBorders>
+            <w:shd w:val="clear" w:color="auto" w:fill="auto"/>
+          </w:tcPr>
+          <w:p>
+            <w:pPr>
+              <w:spacing w:after="0" w:line="259" w:lineRule="auto"/>
+              <w:rPr>
+                <w:color w:val="auto"/>
+              </w:rPr>
+            </w:pPr>
+            <w:r>
+              <w:rPr>
+                <w:color w:val="auto"/>
+              </w:rPr>
+              <w:t>Interfaz con actor</w:t>
+            </w:r>
+          </w:p>
+        </w:tc>
+      </w:tr>
+      <w:tr>
+        <w:trPr>
+          <w:trHeight w:val="273"/>
+          <w:jc w:val="center"/>
+        </w:trPr>
+        <w:tc>
+          <w:tcPr>
+            <w:tcW w:w="2500" w:type="pct"/>
+            <w:tcBorders>
+              <w:top w:val="single" w:sz="4" w:space="0" w:color="auto"/>
+              <w:left w:val="single" w:sz="4" w:space="0" w:color="auto"/>
+              <w:bottom w:val="single" w:sz="4" w:space="0" w:color="auto"/>
+              <w:right w:val="single" w:sz="4" w:space="0" w:color="auto"/>
+            </w:tcBorders>
+            <w:shd w:val="clear" w:color="auto" w:fill="auto"/>
           </w:tcPr>
           <w:p>
             <w:pPr>
@@ -1961,55 +2095,60 @@
                 <w:tab w:val="center" w:pos="1416"/>
               </w:tabs>
               <w:spacing w:after="0" w:line="259" w:lineRule="auto"/>
-              <w:ind w:left="0" w:firstLine="0"/>
+              <w:rPr>
+                <w:color w:val="auto"/>
+              </w:rPr>
             </w:pPr>
-            <w:proofErr w:type="gramStart"/>
             <w:r>
-              <w:t xml:space="preserve">Banco  </w:t>
-            </w:r>
-            <w:r>
-              <w:tab/>
-            </w:r>
-            <w:proofErr w:type="gramEnd"/>
-            <w:r>
-              <w:t xml:space="preserve"> </w:t>
+              <w:rPr>
+                <w:color w:val="auto"/>
+              </w:rPr>
+              <w:t>Propietario</w:t>
             </w:r>
           </w:p>
         </w:tc>
         <w:tc>
           <w:tcPr>
-            <w:tcW w:w="1701" w:type="dxa"/>
+            <w:tcW w:w="2500" w:type="pct"/>
             <w:tcBorders>
-              <w:top w:val="nil"/>
-              <w:left w:val="nil"/>
-              <w:bottom w:val="nil"/>
-              <w:right w:val="nil"/>
+              <w:top w:val="single" w:sz="4" w:space="0" w:color="auto"/>
+              <w:left w:val="single" w:sz="4" w:space="0" w:color="auto"/>
+              <w:bottom w:val="single" w:sz="4" w:space="0" w:color="auto"/>
+              <w:right w:val="single" w:sz="4" w:space="0" w:color="auto"/>
             </w:tcBorders>
+            <w:shd w:val="clear" w:color="auto" w:fill="auto"/>
           </w:tcPr>
           <w:p>
             <w:pPr>
               <w:spacing w:after="0" w:line="259" w:lineRule="auto"/>
-              <w:ind w:left="0" w:firstLine="0"/>
+              <w:rPr>
+                <w:color w:val="auto"/>
+              </w:rPr>
             </w:pPr>
             <w:r>
-              <w:t xml:space="preserve">interfaz con actor </w:t>
+              <w:rPr>
+                <w:color w:val="auto"/>
+              </w:rPr>
+              <w:t>Interfaz con actor</w:t>
             </w:r>
           </w:p>
         </w:tc>
       </w:tr>
       <w:tr>
         <w:trPr>
-          <w:trHeight w:val="219"/>
+          <w:trHeight w:val="273"/>
+          <w:jc w:val="center"/>
         </w:trPr>
         <w:tc>
           <w:tcPr>
-            <w:tcW w:w="2269" w:type="dxa"/>
+            <w:tcW w:w="2500" w:type="pct"/>
             <w:tcBorders>
-              <w:top w:val="nil"/>
-              <w:left w:val="nil"/>
-              <w:bottom w:val="nil"/>
-              <w:right w:val="nil"/>
+              <w:top w:val="single" w:sz="4" w:space="0" w:color="auto"/>
+              <w:left w:val="single" w:sz="4" w:space="0" w:color="auto"/>
+              <w:bottom w:val="single" w:sz="4" w:space="0" w:color="auto"/>
+              <w:right w:val="single" w:sz="4" w:space="0" w:color="auto"/>
             </w:tcBorders>
+            <w:shd w:val="clear" w:color="auto" w:fill="auto"/>
           </w:tcPr>
           <w:p>
             <w:pPr>
@@ -2018,103 +2157,60 @@
                 <w:tab w:val="center" w:pos="1416"/>
               </w:tabs>
               <w:spacing w:after="0" w:line="259" w:lineRule="auto"/>
-              <w:ind w:left="0" w:firstLine="0"/>
+              <w:rPr>
+                <w:color w:val="auto"/>
+              </w:rPr>
             </w:pPr>
             <w:r>
-              <w:t>PayPal</w:t>
+              <w:rPr>
+                <w:color w:val="auto"/>
+              </w:rPr>
+              <w:t>Fecha</w:t>
             </w:r>
           </w:p>
         </w:tc>
         <w:tc>
           <w:tcPr>
-            <w:tcW w:w="1701" w:type="dxa"/>
+            <w:tcW w:w="2500" w:type="pct"/>
             <w:tcBorders>
-              <w:top w:val="nil"/>
-              <w:left w:val="nil"/>
-              <w:bottom w:val="nil"/>
-              <w:right w:val="nil"/>
+              <w:top w:val="single" w:sz="4" w:space="0" w:color="auto"/>
+              <w:left w:val="single" w:sz="4" w:space="0" w:color="auto"/>
+              <w:bottom w:val="single" w:sz="4" w:space="0" w:color="auto"/>
+              <w:right w:val="single" w:sz="4" w:space="0" w:color="auto"/>
             </w:tcBorders>
+            <w:shd w:val="clear" w:color="auto" w:fill="auto"/>
           </w:tcPr>
           <w:p>
             <w:pPr>
               <w:spacing w:after="0" w:line="259" w:lineRule="auto"/>
-              <w:ind w:left="0" w:firstLine="0"/>
+              <w:rPr>
+                <w:color w:val="auto"/>
+              </w:rPr>
             </w:pPr>
             <w:r>
-              <w:t>interfaz con actor</w:t>
+              <w:rPr>
+                <w:color w:val="auto"/>
+              </w:rPr>
+              <w:t>Dato</w:t>
             </w:r>
           </w:p>
         </w:tc>
       </w:tr>
       <w:tr>
         <w:trPr>
-          <w:trHeight w:val="219"/>
+          <w:trHeight w:val="273"/>
+          <w:jc w:val="center"/>
         </w:trPr>
         <w:tc>
           <w:tcPr>
-            <w:tcW w:w="2269" w:type="dxa"/>
+            <w:tcW w:w="2500" w:type="pct"/>
             <w:tcBorders>
-              <w:top w:val="nil"/>
-              <w:left w:val="nil"/>
-              <w:bottom w:val="nil"/>
-              <w:right w:val="nil"/>
+              <w:top w:val="single" w:sz="4" w:space="0" w:color="auto"/>
+              <w:left w:val="single" w:sz="4" w:space="0" w:color="auto"/>
+              <w:bottom w:val="single" w:sz="4" w:space="0" w:color="auto"/>
+              <w:right w:val="single" w:sz="4" w:space="0" w:color="auto"/>
             </w:tcBorders>
-          </w:tcPr>
-          <w:p>
-            <w:pPr>
-              <w:tabs>
-                <w:tab w:val="center" w:pos="1416"/>
-              </w:tabs>
-              <w:spacing w:after="0" w:line="259" w:lineRule="auto"/>
-              <w:ind w:left="0" w:firstLine="0"/>
-            </w:pPr>
-            <w:proofErr w:type="gramStart"/>
-            <w:r>
-              <w:t xml:space="preserve">Fecha  </w:t>
-            </w:r>
-            <w:r>
-              <w:tab/>
-            </w:r>
-            <w:proofErr w:type="gramEnd"/>
-            <w:r>
-              <w:t xml:space="preserve"> </w:t>
-            </w:r>
-          </w:p>
-        </w:tc>
-        <w:tc>
-          <w:tcPr>
-            <w:tcW w:w="1701" w:type="dxa"/>
-            <w:tcBorders>
-              <w:top w:val="nil"/>
-              <w:left w:val="nil"/>
-              <w:bottom w:val="nil"/>
-              <w:right w:val="nil"/>
-            </w:tcBorders>
-          </w:tcPr>
-          <w:p>
-            <w:pPr>
-              <w:spacing w:after="0" w:line="259" w:lineRule="auto"/>
-              <w:ind w:left="0" w:firstLine="0"/>
-            </w:pPr>
-            <w:r>
-              <w:t xml:space="preserve">dato </w:t>
-            </w:r>
-          </w:p>
-        </w:tc>
-      </w:tr>
-      <w:tr>
-        <w:trPr>
-          <w:trHeight w:val="221"/>
-        </w:trPr>
-        <w:tc>
-          <w:tcPr>
-            <w:tcW w:w="2269" w:type="dxa"/>
-            <w:tcBorders>
-              <w:top w:val="nil"/>
-              <w:left w:val="nil"/>
-              <w:bottom w:val="nil"/>
-              <w:right w:val="nil"/>
-            </w:tcBorders>
+            <w:shd w:val="clear" w:color="auto" w:fill="auto"/>
           </w:tcPr>
           <w:p>
             <w:pPr>
@@ -2123,220 +2219,55 @@
                 <w:tab w:val="center" w:pos="1416"/>
               </w:tabs>
               <w:spacing w:after="0" w:line="259" w:lineRule="auto"/>
-              <w:ind w:left="0" w:firstLine="0"/>
+              <w:rPr>
+                <w:color w:val="auto"/>
+              </w:rPr>
             </w:pPr>
-            <w:proofErr w:type="gramStart"/>
             <w:r>
-              <w:t xml:space="preserve">Ciudad  </w:t>
-            </w:r>
-            <w:r>
-              <w:tab/>
-            </w:r>
-            <w:proofErr w:type="gramEnd"/>
-            <w:r>
-              <w:t xml:space="preserve"> </w:t>
+              <w:rPr>
+                <w:color w:val="auto"/>
+              </w:rPr>
+              <w:t>Ciudad</w:t>
             </w:r>
           </w:p>
         </w:tc>
         <w:tc>
           <w:tcPr>
-            <w:tcW w:w="1701" w:type="dxa"/>
+            <w:tcW w:w="2500" w:type="pct"/>
             <w:tcBorders>
-              <w:top w:val="nil"/>
-              <w:left w:val="nil"/>
-              <w:bottom w:val="nil"/>
-              <w:right w:val="nil"/>
+              <w:top w:val="single" w:sz="4" w:space="0" w:color="auto"/>
+              <w:left w:val="single" w:sz="4" w:space="0" w:color="auto"/>
+              <w:bottom w:val="single" w:sz="4" w:space="0" w:color="auto"/>
+              <w:right w:val="single" w:sz="4" w:space="0" w:color="auto"/>
             </w:tcBorders>
+            <w:shd w:val="clear" w:color="auto" w:fill="auto"/>
           </w:tcPr>
           <w:p>
             <w:pPr>
               <w:spacing w:after="0" w:line="259" w:lineRule="auto"/>
-              <w:ind w:left="0" w:firstLine="0"/>
+              <w:rPr>
+                <w:color w:val="auto"/>
+              </w:rPr>
             </w:pPr>
             <w:r>
-              <w:t xml:space="preserve">dato </w:t>
+              <w:rPr>
+                <w:color w:val="auto"/>
+              </w:rPr>
+              <w:t>Dato</w:t>
             </w:r>
           </w:p>
         </w:tc>
       </w:tr>
-      <w:tr>
-        <w:trPr>
-          <w:trHeight w:val="219"/>
-        </w:trPr>
-        <w:tc>
-          <w:tcPr>
-            <w:tcW w:w="2269" w:type="dxa"/>
-            <w:tcBorders>
-              <w:top w:val="nil"/>
-              <w:left w:val="nil"/>
-              <w:bottom w:val="nil"/>
-              <w:right w:val="nil"/>
-            </w:tcBorders>
-          </w:tcPr>
-          <w:p>
-            <w:pPr>
-              <w:ind w:left="-5"/>
-            </w:pPr>
-            <w:r>
-              <w:t xml:space="preserve">---------- -------------------- </w:t>
-            </w:r>
-          </w:p>
-          <w:p>
-            <w:pPr>
-              <w:ind w:left="-5"/>
-            </w:pPr>
-          </w:p>
-        </w:tc>
-        <w:tc>
-          <w:tcPr>
-            <w:tcW w:w="1701" w:type="dxa"/>
-            <w:tcBorders>
-              <w:top w:val="nil"/>
-              <w:left w:val="nil"/>
-              <w:bottom w:val="nil"/>
-              <w:right w:val="nil"/>
-            </w:tcBorders>
-          </w:tcPr>
-          <w:p>
-            <w:pPr>
-              <w:spacing w:after="0" w:line="259" w:lineRule="auto"/>
-              <w:ind w:left="0" w:firstLine="0"/>
-              <w:jc w:val="both"/>
-            </w:pPr>
-            <w:r>
-              <w:t>---------------</w:t>
-            </w:r>
-          </w:p>
-        </w:tc>
-      </w:tr>
-      <w:tr>
-        <w:trPr>
-          <w:trHeight w:val="219"/>
-        </w:trPr>
-        <w:tc>
-          <w:tcPr>
-            <w:tcW w:w="2269" w:type="dxa"/>
-            <w:tcBorders>
-              <w:top w:val="nil"/>
-              <w:left w:val="nil"/>
-              <w:bottom w:val="nil"/>
-              <w:right w:val="nil"/>
-            </w:tcBorders>
-          </w:tcPr>
-          <w:p>
-            <w:pPr>
-              <w:tabs>
-                <w:tab w:val="center" w:pos="1416"/>
-              </w:tabs>
-              <w:spacing w:after="0" w:line="259" w:lineRule="auto"/>
-              <w:ind w:left="0" w:firstLine="0"/>
-            </w:pPr>
-          </w:p>
-        </w:tc>
-        <w:tc>
-          <w:tcPr>
-            <w:tcW w:w="1701" w:type="dxa"/>
-            <w:tcBorders>
-              <w:top w:val="nil"/>
-              <w:left w:val="nil"/>
-              <w:bottom w:val="nil"/>
-              <w:right w:val="nil"/>
-            </w:tcBorders>
-          </w:tcPr>
-          <w:p>
-            <w:pPr>
-              <w:spacing w:after="0" w:line="259" w:lineRule="auto"/>
-              <w:ind w:left="0" w:firstLine="0"/>
-              <w:jc w:val="both"/>
-            </w:pPr>
-          </w:p>
-        </w:tc>
-      </w:tr>
-      <w:tr>
-        <w:trPr>
-          <w:trHeight w:val="221"/>
-        </w:trPr>
-        <w:tc>
-          <w:tcPr>
-            <w:tcW w:w="2269" w:type="dxa"/>
-            <w:tcBorders>
-              <w:top w:val="nil"/>
-              <w:left w:val="nil"/>
-              <w:bottom w:val="nil"/>
-              <w:right w:val="nil"/>
-            </w:tcBorders>
-          </w:tcPr>
-          <w:p>
-            <w:pPr>
-              <w:tabs>
-                <w:tab w:val="center" w:pos="1416"/>
-              </w:tabs>
-              <w:spacing w:after="0" w:line="259" w:lineRule="auto"/>
-              <w:ind w:left="0" w:firstLine="0"/>
-            </w:pPr>
-          </w:p>
-        </w:tc>
-        <w:tc>
-          <w:tcPr>
-            <w:tcW w:w="1701" w:type="dxa"/>
-            <w:tcBorders>
-              <w:top w:val="nil"/>
-              <w:left w:val="nil"/>
-              <w:bottom w:val="nil"/>
-              <w:right w:val="nil"/>
-            </w:tcBorders>
-          </w:tcPr>
-          <w:p>
-            <w:pPr>
-              <w:spacing w:after="0" w:line="259" w:lineRule="auto"/>
-              <w:ind w:left="0" w:firstLine="0"/>
-            </w:pPr>
-          </w:p>
-        </w:tc>
-      </w:tr>
-      <w:tr>
-        <w:trPr>
-          <w:trHeight w:val="69"/>
-        </w:trPr>
-        <w:tc>
-          <w:tcPr>
-            <w:tcW w:w="2269" w:type="dxa"/>
-            <w:tcBorders>
-              <w:top w:val="nil"/>
-              <w:left w:val="nil"/>
-              <w:bottom w:val="nil"/>
-              <w:right w:val="nil"/>
-            </w:tcBorders>
-          </w:tcPr>
-          <w:p>
-            <w:pPr>
-              <w:tabs>
-                <w:tab w:val="center" w:pos="1416"/>
-              </w:tabs>
-              <w:spacing w:after="0" w:line="259" w:lineRule="auto"/>
-              <w:ind w:left="0" w:firstLine="0"/>
-            </w:pPr>
-          </w:p>
-        </w:tc>
-        <w:tc>
-          <w:tcPr>
-            <w:tcW w:w="1701" w:type="dxa"/>
-            <w:tcBorders>
-              <w:top w:val="nil"/>
-              <w:left w:val="nil"/>
-              <w:bottom w:val="nil"/>
-              <w:right w:val="nil"/>
-            </w:tcBorders>
-          </w:tcPr>
-          <w:p>
-            <w:pPr>
-              <w:spacing w:after="0" w:line="259" w:lineRule="auto"/>
-              <w:ind w:left="0" w:firstLine="0"/>
-            </w:pPr>
-          </w:p>
-        </w:tc>
-      </w:tr>
     </w:tbl>
+    <w:p>
+      <w:pPr>
+        <w:ind w:left="-5"/>
+      </w:pPr>
+      <w:r>
+        <w:tab/>
+        <w:t xml:space="preserve"> </w:t>
+      </w:r>
+    </w:p>
     <w:p>
       <w:pPr>
         <w:spacing w:after="0" w:line="259" w:lineRule="auto"/>
@@ -2348,118 +2279,8 @@
         <w:spacing w:after="0" w:line="259" w:lineRule="auto"/>
         <w:ind w:left="0" w:firstLine="0"/>
       </w:pPr>
-    </w:p>
-    <w:p>
-      <w:pPr>
-        <w:spacing w:after="0" w:line="259" w:lineRule="auto"/>
-        <w:ind w:left="0" w:firstLine="0"/>
-      </w:pPr>
-    </w:p>
-    <w:p>
-      <w:pPr>
-        <w:ind w:left="-5"/>
-      </w:pPr>
-      <w:r>
-        <w:t>---------- ----------------------------------</w:t>
-      </w:r>
-    </w:p>
-    <w:p>
-      <w:pPr>
-        <w:ind w:left="-5"/>
-      </w:pPr>
-    </w:p>
-    <w:p>
-      <w:pPr>
-        <w:ind w:left="-5"/>
-      </w:pPr>
-      <w:r>
-        <w:tab/>
-        <w:t xml:space="preserve"> </w:t>
-      </w:r>
-    </w:p>
-    <w:p>
-      <w:pPr>
-        <w:spacing w:after="0" w:line="259" w:lineRule="auto"/>
-        <w:ind w:left="0" w:firstLine="0"/>
-      </w:pPr>
-    </w:p>
-    <w:p>
-      <w:pPr>
-        <w:spacing w:after="0" w:line="259" w:lineRule="auto"/>
-        <w:ind w:left="0" w:firstLine="0"/>
-      </w:pPr>
-    </w:p>
-    <w:p>
-      <w:pPr>
-        <w:spacing w:after="0" w:line="259" w:lineRule="auto"/>
-        <w:ind w:left="0" w:firstLine="0"/>
-      </w:pPr>
-    </w:p>
-    <w:p>
-      <w:pPr>
-        <w:spacing w:after="0" w:line="259" w:lineRule="auto"/>
-        <w:ind w:left="0" w:firstLine="0"/>
-      </w:pPr>
-    </w:p>
-    <w:p>
-      <w:pPr>
-        <w:spacing w:after="0" w:line="259" w:lineRule="auto"/>
-        <w:ind w:left="0" w:firstLine="0"/>
-      </w:pPr>
-    </w:p>
-    <w:p>
-      <w:pPr>
-        <w:spacing w:after="0" w:line="259" w:lineRule="auto"/>
-        <w:ind w:left="0" w:firstLine="0"/>
-      </w:pPr>
-    </w:p>
-    <w:p>
-      <w:pPr>
-        <w:spacing w:after="0" w:line="259" w:lineRule="auto"/>
-        <w:ind w:left="0" w:firstLine="0"/>
-      </w:pPr>
-    </w:p>
-    <w:p>
-      <w:pPr>
-        <w:spacing w:after="0" w:line="259" w:lineRule="auto"/>
-        <w:ind w:left="0" w:firstLine="0"/>
-      </w:pPr>
-    </w:p>
-    <w:p>
-      <w:pPr>
-        <w:spacing w:after="0" w:line="259" w:lineRule="auto"/>
-        <w:ind w:left="0" w:firstLine="0"/>
-      </w:pPr>
-    </w:p>
-    <w:p>
-      <w:pPr>
-        <w:spacing w:after="0" w:line="259" w:lineRule="auto"/>
-        <w:ind w:left="0" w:firstLine="0"/>
-      </w:pPr>
-    </w:p>
-    <w:p>
-      <w:pPr>
-        <w:spacing w:after="0" w:line="259" w:lineRule="auto"/>
-        <w:ind w:left="0" w:firstLine="0"/>
-      </w:pPr>
-    </w:p>
-    <w:p>
-      <w:pPr>
-        <w:spacing w:after="0" w:line="259" w:lineRule="auto"/>
-        <w:ind w:left="0" w:firstLine="0"/>
-      </w:pPr>
-    </w:p>
-    <w:p>
-      <w:pPr>
-        <w:spacing w:after="0" w:line="259" w:lineRule="auto"/>
-        <w:ind w:left="0" w:firstLine="0"/>
-      </w:pPr>
-    </w:p>
-    <w:p>
-      <w:pPr>
-        <w:spacing w:after="0" w:line="259" w:lineRule="auto"/>
-        <w:ind w:left="0" w:firstLine="0"/>
-      </w:pPr>
+      <w:bookmarkStart w:id="0" w:name="_GoBack"/>
+      <w:bookmarkEnd w:id="0"/>
     </w:p>
     <w:sectPr>
       <w:pgSz w:w="11900" w:h="16840"/>

</xml_diff>